<commit_message>
Actualización del archivos de visualización y se agrega carpeta de Herramientas Graficas
</commit_message>
<xml_diff>
--- a/Google Drive/03-Sprint 1/08.Documento de Presentación.docx
+++ b/Google Drive/03-Sprint 1/08.Documento de Presentación.docx
@@ -100,7 +100,7 @@
       <w:pPr>
         <w:numPr>
           <w:ilvl w:val="0"/>
-          <w:numId w:val="12"/>
+          <w:numId w:val="13"/>
         </w:numPr>
         <w:spacing w:after="0" w:afterAutospacing="0" w:before="240" w:line="480" w:lineRule="auto"/>
         <w:ind w:left="1440" w:hanging="360"/>
@@ -131,7 +131,7 @@
       <w:pPr>
         <w:numPr>
           <w:ilvl w:val="0"/>
-          <w:numId w:val="12"/>
+          <w:numId w:val="13"/>
         </w:numPr>
         <w:spacing w:after="0" w:afterAutospacing="0" w:before="0" w:beforeAutospacing="0" w:line="480" w:lineRule="auto"/>
         <w:ind w:left="1440" w:hanging="360"/>
@@ -172,7 +172,7 @@
       <w:pPr>
         <w:numPr>
           <w:ilvl w:val="0"/>
-          <w:numId w:val="12"/>
+          <w:numId w:val="13"/>
         </w:numPr>
         <w:spacing w:after="0" w:afterAutospacing="0" w:before="0" w:beforeAutospacing="0" w:line="480" w:lineRule="auto"/>
         <w:ind w:left="1440" w:hanging="360"/>
@@ -202,7 +202,7 @@
       <w:pPr>
         <w:numPr>
           <w:ilvl w:val="0"/>
-          <w:numId w:val="12"/>
+          <w:numId w:val="13"/>
         </w:numPr>
         <w:spacing w:after="0" w:afterAutospacing="0" w:before="0" w:beforeAutospacing="0" w:line="480" w:lineRule="auto"/>
         <w:ind w:left="1440" w:hanging="360"/>
@@ -228,7 +228,7 @@
       <w:pPr>
         <w:numPr>
           <w:ilvl w:val="0"/>
-          <w:numId w:val="12"/>
+          <w:numId w:val="13"/>
         </w:numPr>
         <w:spacing w:after="240" w:before="0" w:beforeAutospacing="0" w:line="480" w:lineRule="auto"/>
         <w:ind w:left="1440" w:hanging="360"/>
@@ -1234,7 +1234,7 @@
       <w:pPr>
         <w:numPr>
           <w:ilvl w:val="0"/>
-          <w:numId w:val="15"/>
+          <w:numId w:val="7"/>
         </w:numPr>
         <w:spacing w:after="0" w:afterAutospacing="0" w:before="240" w:line="360" w:lineRule="auto"/>
         <w:ind w:left="720" w:hanging="360"/>
@@ -1255,7 +1255,7 @@
       <w:pPr>
         <w:numPr>
           <w:ilvl w:val="1"/>
-          <w:numId w:val="15"/>
+          <w:numId w:val="7"/>
         </w:numPr>
         <w:spacing w:after="0" w:afterAutospacing="0" w:before="0" w:beforeAutospacing="0" w:line="360" w:lineRule="auto"/>
         <w:ind w:left="1440" w:hanging="360"/>
@@ -1276,7 +1276,7 @@
       <w:pPr>
         <w:numPr>
           <w:ilvl w:val="2"/>
-          <w:numId w:val="15"/>
+          <w:numId w:val="7"/>
         </w:numPr>
         <w:spacing w:after="0" w:afterAutospacing="0" w:before="0" w:beforeAutospacing="0" w:line="360" w:lineRule="auto"/>
         <w:ind w:left="2160" w:hanging="360"/>
@@ -1296,7 +1296,7 @@
       <w:pPr>
         <w:numPr>
           <w:ilvl w:val="2"/>
-          <w:numId w:val="15"/>
+          <w:numId w:val="7"/>
         </w:numPr>
         <w:spacing w:after="0" w:afterAutospacing="0" w:before="0" w:beforeAutospacing="0" w:line="360" w:lineRule="auto"/>
         <w:ind w:left="2160" w:hanging="360"/>
@@ -1316,7 +1316,7 @@
       <w:pPr>
         <w:numPr>
           <w:ilvl w:val="0"/>
-          <w:numId w:val="15"/>
+          <w:numId w:val="7"/>
         </w:numPr>
         <w:spacing w:after="0" w:afterAutospacing="0" w:before="0" w:beforeAutospacing="0" w:line="360" w:lineRule="auto"/>
         <w:ind w:left="720" w:hanging="360"/>
@@ -1337,7 +1337,7 @@
       <w:pPr>
         <w:numPr>
           <w:ilvl w:val="1"/>
-          <w:numId w:val="15"/>
+          <w:numId w:val="7"/>
         </w:numPr>
         <w:spacing w:after="0" w:afterAutospacing="0" w:before="0" w:beforeAutospacing="0" w:line="360" w:lineRule="auto"/>
         <w:ind w:left="1440" w:hanging="360"/>
@@ -1358,7 +1358,7 @@
       <w:pPr>
         <w:numPr>
           <w:ilvl w:val="2"/>
-          <w:numId w:val="15"/>
+          <w:numId w:val="7"/>
         </w:numPr>
         <w:spacing w:after="0" w:afterAutospacing="0" w:before="0" w:beforeAutospacing="0" w:line="360" w:lineRule="auto"/>
         <w:ind w:left="2160" w:hanging="360"/>
@@ -1378,7 +1378,7 @@
       <w:pPr>
         <w:numPr>
           <w:ilvl w:val="2"/>
-          <w:numId w:val="15"/>
+          <w:numId w:val="7"/>
         </w:numPr>
         <w:spacing w:after="0" w:afterAutospacing="0" w:before="0" w:beforeAutospacing="0" w:line="360" w:lineRule="auto"/>
         <w:ind w:left="2160" w:hanging="360"/>
@@ -1398,7 +1398,7 @@
       <w:pPr>
         <w:numPr>
           <w:ilvl w:val="2"/>
-          <w:numId w:val="15"/>
+          <w:numId w:val="7"/>
         </w:numPr>
         <w:spacing w:after="0" w:afterAutospacing="0" w:before="0" w:beforeAutospacing="0" w:line="360" w:lineRule="auto"/>
         <w:ind w:left="2160" w:hanging="360"/>
@@ -1418,7 +1418,7 @@
       <w:pPr>
         <w:numPr>
           <w:ilvl w:val="0"/>
-          <w:numId w:val="15"/>
+          <w:numId w:val="7"/>
         </w:numPr>
         <w:spacing w:after="0" w:afterAutospacing="0" w:before="0" w:beforeAutospacing="0" w:line="360" w:lineRule="auto"/>
         <w:ind w:left="720" w:hanging="360"/>
@@ -1439,7 +1439,7 @@
       <w:pPr>
         <w:numPr>
           <w:ilvl w:val="1"/>
-          <w:numId w:val="15"/>
+          <w:numId w:val="7"/>
         </w:numPr>
         <w:spacing w:after="0" w:afterAutospacing="0" w:before="0" w:beforeAutospacing="0" w:line="360" w:lineRule="auto"/>
         <w:ind w:left="1440" w:hanging="360"/>
@@ -1460,7 +1460,7 @@
       <w:pPr>
         <w:numPr>
           <w:ilvl w:val="2"/>
-          <w:numId w:val="15"/>
+          <w:numId w:val="7"/>
         </w:numPr>
         <w:spacing w:after="0" w:afterAutospacing="0" w:before="0" w:beforeAutospacing="0" w:line="360" w:lineRule="auto"/>
         <w:ind w:left="2160" w:hanging="360"/>
@@ -1493,7 +1493,7 @@
       <w:pPr>
         <w:numPr>
           <w:ilvl w:val="2"/>
-          <w:numId w:val="15"/>
+          <w:numId w:val="7"/>
         </w:numPr>
         <w:spacing w:after="0" w:afterAutospacing="0" w:before="0" w:beforeAutospacing="0" w:line="360" w:lineRule="auto"/>
         <w:ind w:left="2160" w:hanging="360"/>
@@ -1513,7 +1513,7 @@
       <w:pPr>
         <w:numPr>
           <w:ilvl w:val="2"/>
-          <w:numId w:val="15"/>
+          <w:numId w:val="7"/>
         </w:numPr>
         <w:spacing w:after="0" w:afterAutospacing="0" w:before="0" w:beforeAutospacing="0" w:line="360" w:lineRule="auto"/>
         <w:ind w:left="2160" w:hanging="360"/>
@@ -1533,7 +1533,7 @@
       <w:pPr>
         <w:numPr>
           <w:ilvl w:val="2"/>
-          <w:numId w:val="15"/>
+          <w:numId w:val="7"/>
         </w:numPr>
         <w:spacing w:after="0" w:afterAutospacing="0" w:before="0" w:beforeAutospacing="0" w:line="360" w:lineRule="auto"/>
         <w:ind w:left="2160" w:hanging="360"/>
@@ -1566,7 +1566,7 @@
       <w:pPr>
         <w:numPr>
           <w:ilvl w:val="0"/>
-          <w:numId w:val="15"/>
+          <w:numId w:val="7"/>
         </w:numPr>
         <w:spacing w:after="0" w:afterAutospacing="0" w:before="0" w:beforeAutospacing="0" w:line="360" w:lineRule="auto"/>
         <w:ind w:left="720" w:hanging="360"/>
@@ -1587,7 +1587,7 @@
       <w:pPr>
         <w:numPr>
           <w:ilvl w:val="1"/>
-          <w:numId w:val="15"/>
+          <w:numId w:val="7"/>
         </w:numPr>
         <w:spacing w:after="0" w:afterAutospacing="0" w:before="0" w:beforeAutospacing="0" w:line="360" w:lineRule="auto"/>
         <w:ind w:left="1440" w:hanging="360"/>
@@ -1608,7 +1608,7 @@
       <w:pPr>
         <w:numPr>
           <w:ilvl w:val="2"/>
-          <w:numId w:val="15"/>
+          <w:numId w:val="7"/>
         </w:numPr>
         <w:spacing w:after="0" w:afterAutospacing="0" w:before="0" w:beforeAutospacing="0" w:line="360" w:lineRule="auto"/>
         <w:ind w:left="2160" w:hanging="360"/>
@@ -1643,7 +1643,7 @@
       <w:pPr>
         <w:numPr>
           <w:ilvl w:val="2"/>
-          <w:numId w:val="15"/>
+          <w:numId w:val="7"/>
         </w:numPr>
         <w:spacing w:after="0" w:afterAutospacing="0" w:before="0" w:beforeAutospacing="0" w:line="360" w:lineRule="auto"/>
         <w:ind w:left="2160" w:hanging="360"/>
@@ -1663,7 +1663,7 @@
       <w:pPr>
         <w:numPr>
           <w:ilvl w:val="2"/>
-          <w:numId w:val="15"/>
+          <w:numId w:val="7"/>
         </w:numPr>
         <w:spacing w:after="0" w:afterAutospacing="0" w:before="0" w:beforeAutospacing="0" w:line="360" w:lineRule="auto"/>
         <w:ind w:left="2160" w:hanging="360"/>
@@ -1698,7 +1698,7 @@
       <w:pPr>
         <w:numPr>
           <w:ilvl w:val="0"/>
-          <w:numId w:val="15"/>
+          <w:numId w:val="7"/>
         </w:numPr>
         <w:spacing w:after="0" w:afterAutospacing="0" w:before="0" w:beforeAutospacing="0" w:line="360" w:lineRule="auto"/>
         <w:ind w:left="720" w:hanging="360"/>
@@ -1719,7 +1719,7 @@
       <w:pPr>
         <w:numPr>
           <w:ilvl w:val="1"/>
-          <w:numId w:val="15"/>
+          <w:numId w:val="7"/>
         </w:numPr>
         <w:spacing w:after="0" w:afterAutospacing="0" w:before="0" w:beforeAutospacing="0" w:line="360" w:lineRule="auto"/>
         <w:ind w:left="1440" w:hanging="360"/>
@@ -1740,7 +1740,7 @@
       <w:pPr>
         <w:numPr>
           <w:ilvl w:val="2"/>
-          <w:numId w:val="15"/>
+          <w:numId w:val="7"/>
         </w:numPr>
         <w:spacing w:after="0" w:afterAutospacing="0" w:before="0" w:beforeAutospacing="0" w:line="360" w:lineRule="auto"/>
         <w:ind w:left="2160" w:hanging="360"/>
@@ -1790,7 +1790,7 @@
       <w:pPr>
         <w:numPr>
           <w:ilvl w:val="2"/>
-          <w:numId w:val="15"/>
+          <w:numId w:val="7"/>
         </w:numPr>
         <w:spacing w:after="0" w:afterAutospacing="0" w:before="0" w:beforeAutospacing="0" w:line="360" w:lineRule="auto"/>
         <w:ind w:left="2160" w:hanging="360"/>
@@ -1810,7 +1810,7 @@
       <w:pPr>
         <w:numPr>
           <w:ilvl w:val="2"/>
-          <w:numId w:val="15"/>
+          <w:numId w:val="7"/>
         </w:numPr>
         <w:spacing w:after="240" w:before="0" w:beforeAutospacing="0" w:line="360" w:lineRule="auto"/>
         <w:ind w:left="2160" w:hanging="360"/>
@@ -2021,7 +2021,7 @@
       <w:pPr>
         <w:numPr>
           <w:ilvl w:val="0"/>
-          <w:numId w:val="6"/>
+          <w:numId w:val="18"/>
         </w:numPr>
         <w:spacing w:after="0" w:afterAutospacing="0" w:before="240" w:line="360" w:lineRule="auto"/>
         <w:ind w:left="720" w:hanging="360"/>
@@ -2067,7 +2067,7 @@
       <w:pPr>
         <w:numPr>
           <w:ilvl w:val="0"/>
-          <w:numId w:val="6"/>
+          <w:numId w:val="18"/>
         </w:numPr>
         <w:spacing w:after="240" w:before="0" w:beforeAutospacing="0" w:line="360" w:lineRule="auto"/>
         <w:ind w:left="720" w:hanging="360"/>
@@ -2708,7 +2708,7 @@
       <w:pPr>
         <w:numPr>
           <w:ilvl w:val="0"/>
-          <w:numId w:val="2"/>
+          <w:numId w:val="3"/>
         </w:numPr>
         <w:spacing w:after="0" w:afterAutospacing="0" w:before="240" w:line="360" w:lineRule="auto"/>
         <w:ind w:left="720" w:hanging="360"/>
@@ -2719,91 +2719,6 @@
           <w:rtl w:val="0"/>
         </w:rPr>
         <w:t xml:space="preserve">Desglosar la evolución de las operaciones de vuelos de cabotaje durante los periodos pre-pandemia (2018-2019), pandemia (2020-2021) y post-pandemia (2022-2024), evaluando el impacto de factores como la política de "Cielos Abiertos", la pandemia de COVID-19 y la recuperación con el programa PreViaje.</w:t>
-      </w:r>
-    </w:p>
-    <w:p>
-      <w:pPr>
-        <w:numPr>
-          <w:ilvl w:val="0"/>
-          <w:numId w:val="2"/>
-        </w:numPr>
-        <w:spacing w:after="240" w:before="0" w:beforeAutospacing="0" w:line="360" w:lineRule="auto"/>
-        <w:ind w:left="720" w:hanging="360"/>
-        <w:jc w:val="both"/>
-      </w:pPr>
-      <w:r>
-        <w:rPr>
-          <w:rtl w:val="0"/>
-        </w:rPr>
-        <w:t xml:space="preserve">Identificar las tendencias en el número de vuelos, pasajeros y carga, y cómo estos factores afectan la operatividad del aeropuerto de Río Grande.</w:t>
-      </w:r>
-    </w:p>
-    <w:p>
-      <w:pPr>
-        <w:spacing w:after="240" w:before="240" w:line="360" w:lineRule="auto"/>
-        <w:ind w:left="720" w:hanging="360"/>
-        <w:jc w:val="both"/>
-        <w:rPr>
-          <w:b w:val="1"/>
-        </w:rPr>
-      </w:pPr>
-      <w:r>
-        <w:rPr>
-          <w:b w:val="1"/>
-          <w:rtl w:val="0"/>
-        </w:rPr>
-        <w:t xml:space="preserve">Evaluar el factor de ocupación de los vuelos:</w:t>
-      </w:r>
-    </w:p>
-    <w:p>
-      <w:pPr>
-        <w:numPr>
-          <w:ilvl w:val="0"/>
-          <w:numId w:val="10"/>
-        </w:numPr>
-        <w:spacing w:after="0" w:afterAutospacing="0" w:before="240" w:line="360" w:lineRule="auto"/>
-        <w:ind w:left="720" w:hanging="360"/>
-        <w:jc w:val="both"/>
-      </w:pPr>
-      <w:r>
-        <w:rPr>
-          <w:rtl w:val="0"/>
-        </w:rPr>
-        <w:t xml:space="preserve">Analizar la eficiencia en la utilización de la capacidad de los vuelos, cruzando los datos del "Factor de Ocupación" con la demanda de rutas y el tipo de aeronaves empleadas.</w:t>
-      </w:r>
-    </w:p>
-    <w:p>
-      <w:pPr>
-        <w:numPr>
-          <w:ilvl w:val="0"/>
-          <w:numId w:val="10"/>
-        </w:numPr>
-        <w:spacing w:after="240" w:before="0" w:beforeAutospacing="0" w:line="360" w:lineRule="auto"/>
-        <w:ind w:left="720" w:hanging="360"/>
-        <w:jc w:val="both"/>
-      </w:pPr>
-      <w:r>
-        <w:rPr>
-          <w:rtl w:val="0"/>
-        </w:rPr>
-        <w:t xml:space="preserve">Determinar si los aviones más grandes se utilizaron eficientemente en rutas de alta demanda, como aquellas que conectan Río Grande con Buenos Aires, y si las aeronaves más pequeñas fueron asignadas adecuadamente en rutas de menor demanda.</w:t>
-      </w:r>
-    </w:p>
-    <w:p>
-      <w:pPr>
-        <w:spacing w:after="240" w:before="240" w:line="360" w:lineRule="auto"/>
-        <w:ind w:left="720" w:hanging="360"/>
-        <w:jc w:val="both"/>
-        <w:rPr>
-          <w:b w:val="1"/>
-        </w:rPr>
-      </w:pPr>
-      <w:r>
-        <w:rPr>
-          <w:b w:val="1"/>
-          <w:rtl w:val="0"/>
-        </w:rPr>
-        <w:t xml:space="preserve">Estudio de la flota y su impacto en la eficiencia operativa:</w:t>
       </w:r>
     </w:p>
     <w:p>
@@ -2812,6 +2727,40 @@
           <w:ilvl w:val="0"/>
           <w:numId w:val="3"/>
         </w:numPr>
+        <w:spacing w:after="240" w:before="0" w:beforeAutospacing="0" w:line="360" w:lineRule="auto"/>
+        <w:ind w:left="720" w:hanging="360"/>
+        <w:jc w:val="both"/>
+      </w:pPr>
+      <w:r>
+        <w:rPr>
+          <w:rtl w:val="0"/>
+        </w:rPr>
+        <w:t xml:space="preserve">Identificar las tendencias en el número de vuelos, pasajeros y carga, y cómo estos factores afectan la operatividad del aeropuerto de Río Grande.</w:t>
+      </w:r>
+    </w:p>
+    <w:p>
+      <w:pPr>
+        <w:spacing w:after="240" w:before="240" w:line="360" w:lineRule="auto"/>
+        <w:ind w:left="720" w:hanging="360"/>
+        <w:jc w:val="both"/>
+        <w:rPr>
+          <w:b w:val="1"/>
+        </w:rPr>
+      </w:pPr>
+      <w:r>
+        <w:rPr>
+          <w:b w:val="1"/>
+          <w:rtl w:val="0"/>
+        </w:rPr>
+        <w:t xml:space="preserve">Evaluar el factor de ocupación de los vuelos:</w:t>
+      </w:r>
+    </w:p>
+    <w:p>
+      <w:pPr>
+        <w:numPr>
+          <w:ilvl w:val="0"/>
+          <w:numId w:val="4"/>
+        </w:numPr>
         <w:spacing w:after="0" w:afterAutospacing="0" w:before="240" w:line="360" w:lineRule="auto"/>
         <w:ind w:left="720" w:hanging="360"/>
         <w:jc w:val="both"/>
@@ -2820,6 +2769,57 @@
         <w:rPr>
           <w:rtl w:val="0"/>
         </w:rPr>
+        <w:t xml:space="preserve">Analizar la eficiencia en la utilización de la capacidad de los vuelos, cruzando los datos del "Factor de Ocupación" con la demanda de rutas y el tipo de aeronaves empleadas.</w:t>
+      </w:r>
+    </w:p>
+    <w:p>
+      <w:pPr>
+        <w:numPr>
+          <w:ilvl w:val="0"/>
+          <w:numId w:val="4"/>
+        </w:numPr>
+        <w:spacing w:after="240" w:before="0" w:beforeAutospacing="0" w:line="360" w:lineRule="auto"/>
+        <w:ind w:left="720" w:hanging="360"/>
+        <w:jc w:val="both"/>
+      </w:pPr>
+      <w:r>
+        <w:rPr>
+          <w:rtl w:val="0"/>
+        </w:rPr>
+        <w:t xml:space="preserve">Determinar si los aviones más grandes se utilizaron eficientemente en rutas de alta demanda, como aquellas que conectan Río Grande con Buenos Aires, y si las aeronaves más pequeñas fueron asignadas adecuadamente en rutas de menor demanda.</w:t>
+      </w:r>
+    </w:p>
+    <w:p>
+      <w:pPr>
+        <w:spacing w:after="240" w:before="240" w:line="360" w:lineRule="auto"/>
+        <w:ind w:left="720" w:hanging="360"/>
+        <w:jc w:val="both"/>
+        <w:rPr>
+          <w:b w:val="1"/>
+        </w:rPr>
+      </w:pPr>
+      <w:r>
+        <w:rPr>
+          <w:b w:val="1"/>
+          <w:rtl w:val="0"/>
+        </w:rPr>
+        <w:t xml:space="preserve">Estudio de la flota y su impacto en la eficiencia operativa:</w:t>
+      </w:r>
+    </w:p>
+    <w:p>
+      <w:pPr>
+        <w:numPr>
+          <w:ilvl w:val="0"/>
+          <w:numId w:val="5"/>
+        </w:numPr>
+        <w:spacing w:after="0" w:afterAutospacing="0" w:before="240" w:line="360" w:lineRule="auto"/>
+        <w:ind w:left="720" w:hanging="360"/>
+        <w:jc w:val="both"/>
+      </w:pPr>
+      <w:r>
+        <w:rPr>
+          <w:rtl w:val="0"/>
+        </w:rPr>
         <w:t xml:space="preserve">Explorar el uso de distintos tipos de aeronaves a lo largo del periodo, identificando cuáles fueron los más utilizados y en qué rutas específicas.</w:t>
       </w:r>
     </w:p>
@@ -2827,7 +2827,7 @@
       <w:pPr>
         <w:numPr>
           <w:ilvl w:val="0"/>
-          <w:numId w:val="3"/>
+          <w:numId w:val="5"/>
         </w:numPr>
         <w:spacing w:after="240" w:before="0" w:beforeAutospacing="0" w:line="360" w:lineRule="auto"/>
         <w:ind w:left="720" w:hanging="360"/>
@@ -2861,7 +2861,7 @@
       <w:pPr>
         <w:numPr>
           <w:ilvl w:val="0"/>
-          <w:numId w:val="14"/>
+          <w:numId w:val="21"/>
         </w:numPr>
         <w:spacing w:after="0" w:afterAutospacing="0" w:before="240" w:line="360" w:lineRule="auto"/>
         <w:ind w:left="720" w:hanging="360"/>
@@ -2878,7 +2878,7 @@
       <w:pPr>
         <w:numPr>
           <w:ilvl w:val="0"/>
-          <w:numId w:val="14"/>
+          <w:numId w:val="21"/>
         </w:numPr>
         <w:spacing w:after="240" w:before="0" w:beforeAutospacing="0" w:line="360" w:lineRule="auto"/>
         <w:ind w:left="720" w:hanging="360"/>
@@ -2912,7 +2912,7 @@
       <w:pPr>
         <w:numPr>
           <w:ilvl w:val="0"/>
-          <w:numId w:val="8"/>
+          <w:numId w:val="6"/>
         </w:numPr>
         <w:spacing w:after="0" w:afterAutospacing="0" w:before="240" w:line="360" w:lineRule="auto"/>
         <w:ind w:left="720" w:hanging="360"/>
@@ -2929,7 +2929,7 @@
       <w:pPr>
         <w:numPr>
           <w:ilvl w:val="0"/>
-          <w:numId w:val="8"/>
+          <w:numId w:val="6"/>
         </w:numPr>
         <w:spacing w:after="240" w:before="0" w:beforeAutospacing="0" w:line="360" w:lineRule="auto"/>
         <w:ind w:left="720" w:hanging="360"/>
@@ -3014,7 +3014,7 @@
       <w:pPr>
         <w:numPr>
           <w:ilvl w:val="0"/>
-          <w:numId w:val="9"/>
+          <w:numId w:val="12"/>
         </w:numPr>
         <w:spacing w:after="240" w:before="240" w:line="360" w:lineRule="auto"/>
         <w:ind w:left="720" w:hanging="360"/>
@@ -3156,7 +3156,7 @@
       <w:pPr>
         <w:numPr>
           <w:ilvl w:val="0"/>
-          <w:numId w:val="16"/>
+          <w:numId w:val="10"/>
         </w:numPr>
         <w:spacing w:after="0" w:afterAutospacing="0" w:before="240" w:line="360" w:lineRule="auto"/>
         <w:ind w:left="720" w:hanging="360"/>
@@ -3180,7 +3180,7 @@
       <w:pPr>
         <w:numPr>
           <w:ilvl w:val="0"/>
-          <w:numId w:val="16"/>
+          <w:numId w:val="10"/>
         </w:numPr>
         <w:spacing w:after="0" w:afterAutospacing="0" w:before="0" w:beforeAutospacing="0" w:line="360" w:lineRule="auto"/>
         <w:ind w:left="720" w:hanging="360"/>
@@ -3221,7 +3221,7 @@
       <w:pPr>
         <w:numPr>
           <w:ilvl w:val="0"/>
-          <w:numId w:val="16"/>
+          <w:numId w:val="10"/>
         </w:numPr>
         <w:spacing w:after="0" w:afterAutospacing="0" w:before="0" w:beforeAutospacing="0" w:line="360" w:lineRule="auto"/>
         <w:ind w:left="720" w:hanging="360"/>
@@ -3245,7 +3245,7 @@
       <w:pPr>
         <w:numPr>
           <w:ilvl w:val="0"/>
-          <w:numId w:val="16"/>
+          <w:numId w:val="10"/>
         </w:numPr>
         <w:spacing w:after="0" w:afterAutospacing="0" w:before="0" w:beforeAutospacing="0" w:line="360" w:lineRule="auto"/>
         <w:ind w:left="720" w:hanging="360"/>
@@ -3269,7 +3269,7 @@
       <w:pPr>
         <w:numPr>
           <w:ilvl w:val="0"/>
-          <w:numId w:val="16"/>
+          <w:numId w:val="10"/>
         </w:numPr>
         <w:spacing w:after="240" w:before="0" w:beforeAutospacing="0" w:line="360" w:lineRule="auto"/>
         <w:ind w:left="720" w:hanging="360"/>
@@ -3327,7 +3327,7 @@
       <w:pPr>
         <w:numPr>
           <w:ilvl w:val="0"/>
-          <w:numId w:val="20"/>
+          <w:numId w:val="2"/>
         </w:numPr>
         <w:spacing w:after="0" w:afterAutospacing="0" w:before="240" w:line="360" w:lineRule="auto"/>
         <w:ind w:left="720" w:hanging="360"/>
@@ -3351,7 +3351,7 @@
       <w:pPr>
         <w:numPr>
           <w:ilvl w:val="0"/>
-          <w:numId w:val="20"/>
+          <w:numId w:val="2"/>
         </w:numPr>
         <w:spacing w:after="0" w:afterAutospacing="0" w:before="0" w:beforeAutospacing="0" w:line="360" w:lineRule="auto"/>
         <w:ind w:left="720" w:hanging="360"/>
@@ -3375,7 +3375,7 @@
       <w:pPr>
         <w:numPr>
           <w:ilvl w:val="0"/>
-          <w:numId w:val="20"/>
+          <w:numId w:val="2"/>
         </w:numPr>
         <w:spacing w:after="0" w:afterAutospacing="0" w:before="0" w:beforeAutospacing="0" w:line="360" w:lineRule="auto"/>
         <w:ind w:left="720" w:hanging="360"/>
@@ -3399,7 +3399,7 @@
       <w:pPr>
         <w:numPr>
           <w:ilvl w:val="0"/>
-          <w:numId w:val="20"/>
+          <w:numId w:val="2"/>
         </w:numPr>
         <w:spacing w:after="0" w:afterAutospacing="0" w:before="0" w:beforeAutospacing="0" w:line="360" w:lineRule="auto"/>
         <w:ind w:left="720" w:hanging="360"/>
@@ -3423,7 +3423,7 @@
       <w:pPr>
         <w:numPr>
           <w:ilvl w:val="0"/>
-          <w:numId w:val="20"/>
+          <w:numId w:val="2"/>
         </w:numPr>
         <w:spacing w:after="240" w:before="0" w:beforeAutospacing="0" w:line="360" w:lineRule="auto"/>
         <w:ind w:left="720" w:hanging="360"/>
@@ -3487,7 +3487,7 @@
       <w:pPr>
         <w:numPr>
           <w:ilvl w:val="0"/>
-          <w:numId w:val="17"/>
+          <w:numId w:val="14"/>
         </w:numPr>
         <w:spacing w:after="0" w:afterAutospacing="0" w:before="240" w:line="360" w:lineRule="auto"/>
         <w:ind w:left="720" w:hanging="360"/>
@@ -3511,7 +3511,7 @@
       <w:pPr>
         <w:numPr>
           <w:ilvl w:val="0"/>
-          <w:numId w:val="17"/>
+          <w:numId w:val="14"/>
         </w:numPr>
         <w:spacing w:after="0" w:afterAutospacing="0" w:before="0" w:beforeAutospacing="0" w:line="360" w:lineRule="auto"/>
         <w:ind w:left="720" w:hanging="360"/>
@@ -3548,7 +3548,7 @@
       <w:pPr>
         <w:numPr>
           <w:ilvl w:val="0"/>
-          <w:numId w:val="17"/>
+          <w:numId w:val="14"/>
         </w:numPr>
         <w:spacing w:after="0" w:afterAutospacing="0" w:before="0" w:beforeAutospacing="0" w:line="360" w:lineRule="auto"/>
         <w:ind w:left="720" w:hanging="360"/>
@@ -3572,7 +3572,7 @@
       <w:pPr>
         <w:numPr>
           <w:ilvl w:val="0"/>
-          <w:numId w:val="17"/>
+          <w:numId w:val="14"/>
         </w:numPr>
         <w:spacing w:after="0" w:afterAutospacing="0" w:before="0" w:beforeAutospacing="0" w:line="360" w:lineRule="auto"/>
         <w:ind w:left="720" w:hanging="360"/>
@@ -3596,7 +3596,7 @@
       <w:pPr>
         <w:numPr>
           <w:ilvl w:val="0"/>
-          <w:numId w:val="17"/>
+          <w:numId w:val="14"/>
         </w:numPr>
         <w:spacing w:after="240" w:before="0" w:beforeAutospacing="0" w:line="360" w:lineRule="auto"/>
         <w:ind w:left="720" w:hanging="360"/>
@@ -3660,7 +3660,7 @@
       <w:pPr>
         <w:numPr>
           <w:ilvl w:val="0"/>
-          <w:numId w:val="11"/>
+          <w:numId w:val="15"/>
         </w:numPr>
         <w:spacing w:after="0" w:afterAutospacing="0" w:before="240" w:line="360" w:lineRule="auto"/>
         <w:ind w:left="720" w:hanging="360"/>
@@ -3684,7 +3684,7 @@
       <w:pPr>
         <w:numPr>
           <w:ilvl w:val="0"/>
-          <w:numId w:val="11"/>
+          <w:numId w:val="15"/>
         </w:numPr>
         <w:spacing w:after="0" w:afterAutospacing="0" w:before="0" w:beforeAutospacing="0" w:line="360" w:lineRule="auto"/>
         <w:ind w:left="720" w:hanging="360"/>
@@ -3721,7 +3721,7 @@
       <w:pPr>
         <w:numPr>
           <w:ilvl w:val="0"/>
-          <w:numId w:val="11"/>
+          <w:numId w:val="15"/>
         </w:numPr>
         <w:spacing w:after="0" w:afterAutospacing="0" w:before="0" w:beforeAutospacing="0" w:line="360" w:lineRule="auto"/>
         <w:ind w:left="720" w:hanging="360"/>
@@ -3745,7 +3745,7 @@
       <w:pPr>
         <w:numPr>
           <w:ilvl w:val="0"/>
-          <w:numId w:val="11"/>
+          <w:numId w:val="15"/>
         </w:numPr>
         <w:spacing w:after="0" w:afterAutospacing="0" w:before="0" w:beforeAutospacing="0" w:line="360" w:lineRule="auto"/>
         <w:ind w:left="720" w:hanging="360"/>
@@ -3769,7 +3769,7 @@
       <w:pPr>
         <w:numPr>
           <w:ilvl w:val="0"/>
-          <w:numId w:val="11"/>
+          <w:numId w:val="15"/>
         </w:numPr>
         <w:spacing w:after="240" w:before="0" w:beforeAutospacing="0" w:line="360" w:lineRule="auto"/>
         <w:ind w:left="720" w:hanging="360"/>
@@ -3833,7 +3833,7 @@
       <w:pPr>
         <w:numPr>
           <w:ilvl w:val="0"/>
-          <w:numId w:val="5"/>
+          <w:numId w:val="11"/>
         </w:numPr>
         <w:spacing w:after="0" w:afterAutospacing="0" w:before="240" w:line="360" w:lineRule="auto"/>
         <w:ind w:left="720" w:hanging="360"/>
@@ -3857,7 +3857,7 @@
       <w:pPr>
         <w:numPr>
           <w:ilvl w:val="0"/>
-          <w:numId w:val="5"/>
+          <w:numId w:val="11"/>
         </w:numPr>
         <w:spacing w:after="0" w:afterAutospacing="0" w:before="0" w:beforeAutospacing="0" w:line="360" w:lineRule="auto"/>
         <w:ind w:left="720" w:hanging="360"/>
@@ -3894,7 +3894,7 @@
       <w:pPr>
         <w:numPr>
           <w:ilvl w:val="0"/>
-          <w:numId w:val="5"/>
+          <w:numId w:val="11"/>
         </w:numPr>
         <w:spacing w:after="0" w:afterAutospacing="0" w:before="0" w:beforeAutospacing="0" w:line="360" w:lineRule="auto"/>
         <w:ind w:left="720" w:hanging="360"/>
@@ -3918,7 +3918,7 @@
       <w:pPr>
         <w:numPr>
           <w:ilvl w:val="0"/>
-          <w:numId w:val="5"/>
+          <w:numId w:val="11"/>
         </w:numPr>
         <w:spacing w:after="0" w:afterAutospacing="0" w:before="0" w:beforeAutospacing="0" w:line="360" w:lineRule="auto"/>
         <w:ind w:left="720" w:hanging="360"/>
@@ -3942,7 +3942,7 @@
       <w:pPr>
         <w:numPr>
           <w:ilvl w:val="0"/>
-          <w:numId w:val="5"/>
+          <w:numId w:val="11"/>
         </w:numPr>
         <w:spacing w:after="240" w:before="0" w:beforeAutospacing="0" w:line="360" w:lineRule="auto"/>
         <w:ind w:left="720" w:hanging="360"/>
@@ -4006,7 +4006,7 @@
       <w:pPr>
         <w:numPr>
           <w:ilvl w:val="0"/>
-          <w:numId w:val="1"/>
+          <w:numId w:val="16"/>
         </w:numPr>
         <w:spacing w:after="0" w:afterAutospacing="0" w:before="240" w:line="360" w:lineRule="auto"/>
         <w:ind w:left="720" w:hanging="360"/>
@@ -4030,7 +4030,7 @@
       <w:pPr>
         <w:numPr>
           <w:ilvl w:val="0"/>
-          <w:numId w:val="1"/>
+          <w:numId w:val="16"/>
         </w:numPr>
         <w:spacing w:after="0" w:afterAutospacing="0" w:before="0" w:beforeAutospacing="0" w:line="360" w:lineRule="auto"/>
         <w:ind w:left="720" w:hanging="360"/>
@@ -4067,7 +4067,7 @@
       <w:pPr>
         <w:numPr>
           <w:ilvl w:val="0"/>
-          <w:numId w:val="1"/>
+          <w:numId w:val="16"/>
         </w:numPr>
         <w:spacing w:after="0" w:afterAutospacing="0" w:before="0" w:beforeAutospacing="0" w:line="360" w:lineRule="auto"/>
         <w:ind w:left="720" w:hanging="360"/>
@@ -4091,7 +4091,7 @@
       <w:pPr>
         <w:numPr>
           <w:ilvl w:val="0"/>
-          <w:numId w:val="1"/>
+          <w:numId w:val="16"/>
         </w:numPr>
         <w:spacing w:after="0" w:afterAutospacing="0" w:before="0" w:beforeAutospacing="0" w:line="360" w:lineRule="auto"/>
         <w:ind w:left="720" w:hanging="360"/>
@@ -4115,7 +4115,7 @@
       <w:pPr>
         <w:numPr>
           <w:ilvl w:val="0"/>
-          <w:numId w:val="1"/>
+          <w:numId w:val="16"/>
         </w:numPr>
         <w:spacing w:after="240" w:before="0" w:beforeAutospacing="0" w:line="360" w:lineRule="auto"/>
         <w:ind w:left="720" w:hanging="360"/>
@@ -4179,7 +4179,7 @@
       <w:pPr>
         <w:numPr>
           <w:ilvl w:val="0"/>
-          <w:numId w:val="13"/>
+          <w:numId w:val="9"/>
         </w:numPr>
         <w:spacing w:after="0" w:afterAutospacing="0" w:before="240" w:line="360" w:lineRule="auto"/>
         <w:ind w:left="720" w:hanging="360"/>
@@ -4203,7 +4203,7 @@
       <w:pPr>
         <w:numPr>
           <w:ilvl w:val="0"/>
-          <w:numId w:val="13"/>
+          <w:numId w:val="9"/>
         </w:numPr>
         <w:spacing w:after="0" w:afterAutospacing="0" w:before="0" w:beforeAutospacing="0" w:line="360" w:lineRule="auto"/>
         <w:ind w:left="720" w:hanging="360"/>
@@ -4240,7 +4240,7 @@
       <w:pPr>
         <w:numPr>
           <w:ilvl w:val="0"/>
-          <w:numId w:val="13"/>
+          <w:numId w:val="9"/>
         </w:numPr>
         <w:spacing w:after="0" w:afterAutospacing="0" w:before="0" w:beforeAutospacing="0" w:line="360" w:lineRule="auto"/>
         <w:ind w:left="720" w:hanging="360"/>
@@ -4264,7 +4264,7 @@
       <w:pPr>
         <w:numPr>
           <w:ilvl w:val="0"/>
-          <w:numId w:val="13"/>
+          <w:numId w:val="9"/>
         </w:numPr>
         <w:spacing w:after="0" w:afterAutospacing="0" w:before="0" w:beforeAutospacing="0" w:line="360" w:lineRule="auto"/>
         <w:ind w:left="720" w:hanging="360"/>
@@ -4288,7 +4288,7 @@
       <w:pPr>
         <w:numPr>
           <w:ilvl w:val="0"/>
-          <w:numId w:val="13"/>
+          <w:numId w:val="9"/>
         </w:numPr>
         <w:spacing w:after="240" w:before="0" w:beforeAutospacing="0" w:line="360" w:lineRule="auto"/>
         <w:ind w:left="720" w:hanging="360"/>
@@ -4352,7 +4352,7 @@
       <w:pPr>
         <w:numPr>
           <w:ilvl w:val="0"/>
-          <w:numId w:val="7"/>
+          <w:numId w:val="1"/>
         </w:numPr>
         <w:spacing w:after="0" w:afterAutospacing="0" w:before="240" w:line="360" w:lineRule="auto"/>
         <w:ind w:left="720" w:hanging="360"/>
@@ -4376,7 +4376,7 @@
       <w:pPr>
         <w:numPr>
           <w:ilvl w:val="0"/>
-          <w:numId w:val="7"/>
+          <w:numId w:val="1"/>
         </w:numPr>
         <w:spacing w:after="0" w:afterAutospacing="0" w:before="0" w:beforeAutospacing="0" w:line="360" w:lineRule="auto"/>
         <w:ind w:left="720" w:hanging="360"/>
@@ -4413,7 +4413,7 @@
       <w:pPr>
         <w:numPr>
           <w:ilvl w:val="0"/>
-          <w:numId w:val="7"/>
+          <w:numId w:val="1"/>
         </w:numPr>
         <w:spacing w:after="0" w:afterAutospacing="0" w:before="0" w:beforeAutospacing="0" w:line="360" w:lineRule="auto"/>
         <w:ind w:left="720" w:hanging="360"/>
@@ -4437,7 +4437,7 @@
       <w:pPr>
         <w:numPr>
           <w:ilvl w:val="0"/>
-          <w:numId w:val="7"/>
+          <w:numId w:val="1"/>
         </w:numPr>
         <w:spacing w:after="0" w:afterAutospacing="0" w:before="0" w:beforeAutospacing="0" w:line="360" w:lineRule="auto"/>
         <w:ind w:left="720" w:hanging="360"/>
@@ -4461,7 +4461,7 @@
       <w:pPr>
         <w:numPr>
           <w:ilvl w:val="0"/>
-          <w:numId w:val="7"/>
+          <w:numId w:val="1"/>
         </w:numPr>
         <w:spacing w:after="240" w:before="0" w:beforeAutospacing="0" w:line="360" w:lineRule="auto"/>
         <w:ind w:left="720" w:hanging="360"/>
@@ -4525,7 +4525,7 @@
       <w:pPr>
         <w:numPr>
           <w:ilvl w:val="0"/>
-          <w:numId w:val="21"/>
+          <w:numId w:val="20"/>
         </w:numPr>
         <w:spacing w:after="0" w:afterAutospacing="0" w:before="240" w:line="360" w:lineRule="auto"/>
         <w:ind w:left="720" w:hanging="360"/>
@@ -4549,7 +4549,7 @@
       <w:pPr>
         <w:numPr>
           <w:ilvl w:val="0"/>
-          <w:numId w:val="21"/>
+          <w:numId w:val="20"/>
         </w:numPr>
         <w:spacing w:after="0" w:afterAutospacing="0" w:before="0" w:beforeAutospacing="0" w:line="360" w:lineRule="auto"/>
         <w:ind w:left="720" w:hanging="360"/>
@@ -4586,7 +4586,7 @@
       <w:pPr>
         <w:numPr>
           <w:ilvl w:val="0"/>
-          <w:numId w:val="21"/>
+          <w:numId w:val="20"/>
         </w:numPr>
         <w:spacing w:after="0" w:afterAutospacing="0" w:before="0" w:beforeAutospacing="0" w:line="360" w:lineRule="auto"/>
         <w:ind w:left="720" w:hanging="360"/>
@@ -4610,7 +4610,7 @@
       <w:pPr>
         <w:numPr>
           <w:ilvl w:val="0"/>
-          <w:numId w:val="21"/>
+          <w:numId w:val="20"/>
         </w:numPr>
         <w:spacing w:after="0" w:afterAutospacing="0" w:before="0" w:beforeAutospacing="0" w:line="360" w:lineRule="auto"/>
         <w:ind w:left="720" w:hanging="360"/>
@@ -4634,7 +4634,7 @@
       <w:pPr>
         <w:numPr>
           <w:ilvl w:val="0"/>
-          <w:numId w:val="21"/>
+          <w:numId w:val="20"/>
         </w:numPr>
         <w:spacing w:after="240" w:before="0" w:beforeAutospacing="0" w:line="360" w:lineRule="auto"/>
         <w:ind w:left="720" w:hanging="360"/>
@@ -4698,7 +4698,7 @@
       <w:pPr>
         <w:numPr>
           <w:ilvl w:val="0"/>
-          <w:numId w:val="18"/>
+          <w:numId w:val="19"/>
         </w:numPr>
         <w:spacing w:after="0" w:afterAutospacing="0" w:before="240" w:line="360" w:lineRule="auto"/>
         <w:ind w:left="720" w:hanging="360"/>
@@ -4722,7 +4722,7 @@
       <w:pPr>
         <w:numPr>
           <w:ilvl w:val="0"/>
-          <w:numId w:val="18"/>
+          <w:numId w:val="19"/>
         </w:numPr>
         <w:spacing w:after="0" w:afterAutospacing="0" w:before="0" w:beforeAutospacing="0" w:line="360" w:lineRule="auto"/>
         <w:ind w:left="720" w:hanging="360"/>
@@ -4759,7 +4759,7 @@
       <w:pPr>
         <w:numPr>
           <w:ilvl w:val="0"/>
-          <w:numId w:val="18"/>
+          <w:numId w:val="19"/>
         </w:numPr>
         <w:spacing w:after="0" w:afterAutospacing="0" w:before="0" w:beforeAutospacing="0" w:line="360" w:lineRule="auto"/>
         <w:ind w:left="720" w:hanging="360"/>
@@ -4783,7 +4783,7 @@
       <w:pPr>
         <w:numPr>
           <w:ilvl w:val="0"/>
-          <w:numId w:val="18"/>
+          <w:numId w:val="19"/>
         </w:numPr>
         <w:spacing w:after="0" w:afterAutospacing="0" w:before="0" w:beforeAutospacing="0" w:line="360" w:lineRule="auto"/>
         <w:ind w:left="720" w:hanging="360"/>
@@ -4807,7 +4807,7 @@
       <w:pPr>
         <w:numPr>
           <w:ilvl w:val="0"/>
-          <w:numId w:val="18"/>
+          <w:numId w:val="19"/>
         </w:numPr>
         <w:spacing w:after="240" w:before="0" w:beforeAutospacing="0" w:line="360" w:lineRule="auto"/>
         <w:ind w:left="720" w:hanging="360"/>
@@ -4871,7 +4871,7 @@
       <w:pPr>
         <w:numPr>
           <w:ilvl w:val="0"/>
-          <w:numId w:val="19"/>
+          <w:numId w:val="8"/>
         </w:numPr>
         <w:spacing w:after="0" w:afterAutospacing="0" w:before="240" w:line="360" w:lineRule="auto"/>
         <w:ind w:left="720" w:hanging="360"/>
@@ -4895,7 +4895,7 @@
       <w:pPr>
         <w:numPr>
           <w:ilvl w:val="0"/>
-          <w:numId w:val="19"/>
+          <w:numId w:val="8"/>
         </w:numPr>
         <w:spacing w:after="0" w:afterAutospacing="0" w:before="0" w:beforeAutospacing="0" w:line="360" w:lineRule="auto"/>
         <w:ind w:left="720" w:hanging="360"/>
@@ -4931,7 +4931,7 @@
       <w:pPr>
         <w:numPr>
           <w:ilvl w:val="0"/>
-          <w:numId w:val="19"/>
+          <w:numId w:val="8"/>
         </w:numPr>
         <w:spacing w:after="0" w:afterAutospacing="0" w:before="0" w:beforeAutospacing="0" w:line="360" w:lineRule="auto"/>
         <w:ind w:left="720" w:hanging="360"/>
@@ -4955,7 +4955,7 @@
       <w:pPr>
         <w:numPr>
           <w:ilvl w:val="0"/>
-          <w:numId w:val="19"/>
+          <w:numId w:val="8"/>
         </w:numPr>
         <w:spacing w:after="0" w:afterAutospacing="0" w:before="0" w:beforeAutospacing="0" w:line="360" w:lineRule="auto"/>
         <w:ind w:left="720" w:hanging="360"/>
@@ -4979,7 +4979,7 @@
       <w:pPr>
         <w:numPr>
           <w:ilvl w:val="0"/>
-          <w:numId w:val="19"/>
+          <w:numId w:val="8"/>
         </w:numPr>
         <w:spacing w:after="240" w:before="0" w:beforeAutospacing="0" w:line="360" w:lineRule="auto"/>
         <w:ind w:left="720" w:hanging="360"/>
@@ -5043,7 +5043,7 @@
       <w:pPr>
         <w:numPr>
           <w:ilvl w:val="0"/>
-          <w:numId w:val="4"/>
+          <w:numId w:val="17"/>
         </w:numPr>
         <w:spacing w:after="0" w:afterAutospacing="0" w:before="240" w:line="360" w:lineRule="auto"/>
         <w:ind w:left="720" w:hanging="360"/>
@@ -5067,7 +5067,7 @@
       <w:pPr>
         <w:numPr>
           <w:ilvl w:val="0"/>
-          <w:numId w:val="4"/>
+          <w:numId w:val="17"/>
         </w:numPr>
         <w:spacing w:after="0" w:afterAutospacing="0" w:before="0" w:beforeAutospacing="0" w:line="360" w:lineRule="auto"/>
         <w:ind w:left="720" w:hanging="360"/>
@@ -5103,7 +5103,7 @@
       <w:pPr>
         <w:numPr>
           <w:ilvl w:val="0"/>
-          <w:numId w:val="4"/>
+          <w:numId w:val="17"/>
         </w:numPr>
         <w:spacing w:after="0" w:afterAutospacing="0" w:before="0" w:beforeAutospacing="0" w:line="360" w:lineRule="auto"/>
         <w:ind w:left="720" w:hanging="360"/>
@@ -5127,7 +5127,7 @@
       <w:pPr>
         <w:numPr>
           <w:ilvl w:val="0"/>
-          <w:numId w:val="4"/>
+          <w:numId w:val="17"/>
         </w:numPr>
         <w:spacing w:after="0" w:afterAutospacing="0" w:before="0" w:beforeAutospacing="0" w:line="360" w:lineRule="auto"/>
         <w:ind w:left="720" w:hanging="360"/>
@@ -5151,7 +5151,7 @@
       <w:pPr>
         <w:numPr>
           <w:ilvl w:val="0"/>
-          <w:numId w:val="4"/>
+          <w:numId w:val="17"/>
         </w:numPr>
         <w:spacing w:after="240" w:before="0" w:beforeAutospacing="0" w:line="360" w:lineRule="auto"/>
         <w:ind w:left="720" w:hanging="360"/>
@@ -5326,12 +5326,12 @@
           <wp:extent cx="7477125" cy="746779"/>
           <wp:effectExtent b="0" l="0" r="0" t="0"/>
           <wp:wrapNone/>
-          <wp:docPr id="1" name="image2.jpg"/>
+          <wp:docPr id="1" name="image3.jpg"/>
           <a:graphic>
             <a:graphicData uri="http://schemas.openxmlformats.org/drawingml/2006/picture">
               <pic:pic>
                 <pic:nvPicPr>
-                  <pic:cNvPr id="0" name="image2.jpg"/>
+                  <pic:cNvPr id="0" name="image3.jpg"/>
                   <pic:cNvPicPr preferRelativeResize="0"/>
                 </pic:nvPicPr>
                 <pic:blipFill>
@@ -5442,12 +5442,12 @@
           <wp:extent cx="7473065" cy="757238"/>
           <wp:effectExtent b="0" l="0" r="0" t="0"/>
           <wp:wrapNone/>
-          <wp:docPr id="2" name="image3.jpg"/>
+          <wp:docPr id="2" name="image2.jpg"/>
           <a:graphic>
             <a:graphicData uri="http://schemas.openxmlformats.org/drawingml/2006/picture">
               <pic:pic>
                 <pic:nvPicPr>
-                  <pic:cNvPr id="0" name="image3.jpg"/>
+                  <pic:cNvPr id="0" name="image2.jpg"/>
                   <pic:cNvPicPr preferRelativeResize="0"/>
                 </pic:nvPicPr>
                 <pic:blipFill>
@@ -6694,103 +6694,103 @@
       <w:lvlText w:val="●"/>
       <w:lvlJc w:val="left"/>
       <w:pPr>
+        <w:ind w:left="720" w:hanging="360"/>
+      </w:pPr>
+      <w:rPr>
+        <w:u w:val="none"/>
+      </w:rPr>
+    </w:lvl>
+    <w:lvl w:ilvl="1">
+      <w:start w:val="1"/>
+      <w:numFmt w:val="bullet"/>
+      <w:lvlText w:val="○"/>
+      <w:lvlJc w:val="left"/>
+      <w:pPr>
         <w:ind w:left="1440" w:hanging="360"/>
       </w:pPr>
       <w:rPr>
         <w:u w:val="none"/>
       </w:rPr>
     </w:lvl>
-    <w:lvl w:ilvl="1">
+    <w:lvl w:ilvl="2">
+      <w:start w:val="1"/>
+      <w:numFmt w:val="bullet"/>
+      <w:lvlText w:val="■"/>
+      <w:lvlJc w:val="left"/>
+      <w:pPr>
+        <w:ind w:left="2160" w:hanging="360"/>
+      </w:pPr>
+      <w:rPr>
+        <w:u w:val="none"/>
+      </w:rPr>
+    </w:lvl>
+    <w:lvl w:ilvl="3">
+      <w:start w:val="1"/>
+      <w:numFmt w:val="bullet"/>
+      <w:lvlText w:val="●"/>
+      <w:lvlJc w:val="left"/>
+      <w:pPr>
+        <w:ind w:left="2880" w:hanging="360"/>
+      </w:pPr>
+      <w:rPr>
+        <w:u w:val="none"/>
+      </w:rPr>
+    </w:lvl>
+    <w:lvl w:ilvl="4">
       <w:start w:val="1"/>
       <w:numFmt w:val="bullet"/>
       <w:lvlText w:val="○"/>
       <w:lvlJc w:val="left"/>
       <w:pPr>
-        <w:ind w:left="2160" w:hanging="360"/>
-      </w:pPr>
-      <w:rPr>
-        <w:u w:val="none"/>
-      </w:rPr>
-    </w:lvl>
-    <w:lvl w:ilvl="2">
+        <w:ind w:left="3600" w:hanging="360"/>
+      </w:pPr>
+      <w:rPr>
+        <w:u w:val="none"/>
+      </w:rPr>
+    </w:lvl>
+    <w:lvl w:ilvl="5">
       <w:start w:val="1"/>
       <w:numFmt w:val="bullet"/>
       <w:lvlText w:val="■"/>
       <w:lvlJc w:val="left"/>
       <w:pPr>
-        <w:ind w:left="2880" w:hanging="360"/>
-      </w:pPr>
-      <w:rPr>
-        <w:u w:val="none"/>
-      </w:rPr>
-    </w:lvl>
-    <w:lvl w:ilvl="3">
+        <w:ind w:left="4320" w:hanging="360"/>
+      </w:pPr>
+      <w:rPr>
+        <w:u w:val="none"/>
+      </w:rPr>
+    </w:lvl>
+    <w:lvl w:ilvl="6">
       <w:start w:val="1"/>
       <w:numFmt w:val="bullet"/>
       <w:lvlText w:val="●"/>
       <w:lvlJc w:val="left"/>
       <w:pPr>
-        <w:ind w:left="3600" w:hanging="360"/>
-      </w:pPr>
-      <w:rPr>
-        <w:u w:val="none"/>
-      </w:rPr>
-    </w:lvl>
-    <w:lvl w:ilvl="4">
+        <w:ind w:left="5040" w:hanging="360"/>
+      </w:pPr>
+      <w:rPr>
+        <w:u w:val="none"/>
+      </w:rPr>
+    </w:lvl>
+    <w:lvl w:ilvl="7">
       <w:start w:val="1"/>
       <w:numFmt w:val="bullet"/>
       <w:lvlText w:val="○"/>
       <w:lvlJc w:val="left"/>
       <w:pPr>
-        <w:ind w:left="4320" w:hanging="360"/>
-      </w:pPr>
-      <w:rPr>
-        <w:u w:val="none"/>
-      </w:rPr>
-    </w:lvl>
-    <w:lvl w:ilvl="5">
+        <w:ind w:left="5760" w:hanging="360"/>
+      </w:pPr>
+      <w:rPr>
+        <w:u w:val="none"/>
+      </w:rPr>
+    </w:lvl>
+    <w:lvl w:ilvl="8">
       <w:start w:val="1"/>
       <w:numFmt w:val="bullet"/>
       <w:lvlText w:val="■"/>
       <w:lvlJc w:val="left"/>
       <w:pPr>
-        <w:ind w:left="5040" w:hanging="360"/>
-      </w:pPr>
-      <w:rPr>
-        <w:u w:val="none"/>
-      </w:rPr>
-    </w:lvl>
-    <w:lvl w:ilvl="6">
-      <w:start w:val="1"/>
-      <w:numFmt w:val="bullet"/>
-      <w:lvlText w:val="●"/>
-      <w:lvlJc w:val="left"/>
-      <w:pPr>
-        <w:ind w:left="5760" w:hanging="360"/>
-      </w:pPr>
-      <w:rPr>
-        <w:u w:val="none"/>
-      </w:rPr>
-    </w:lvl>
-    <w:lvl w:ilvl="7">
-      <w:start w:val="1"/>
-      <w:numFmt w:val="bullet"/>
-      <w:lvlText w:val="○"/>
-      <w:lvlJc w:val="left"/>
-      <w:pPr>
         <w:ind w:left="6480" w:hanging="360"/>
-      </w:pPr>
-      <w:rPr>
-        <w:u w:val="none"/>
-      </w:rPr>
-    </w:lvl>
-    <w:lvl w:ilvl="8">
-      <w:start w:val="1"/>
-      <w:numFmt w:val="bullet"/>
-      <w:lvlText w:val="■"/>
-      <w:lvlJc w:val="left"/>
-      <w:pPr>
-        <w:ind w:left="7200" w:hanging="360"/>
       </w:pPr>
       <w:rPr>
         <w:u w:val="none"/>
@@ -6804,7 +6804,7 @@
       <w:lvlText w:val="●"/>
       <w:lvlJc w:val="left"/>
       <w:pPr>
-        <w:ind w:left="720" w:hanging="360"/>
+        <w:ind w:left="1440" w:hanging="360"/>
       </w:pPr>
       <w:rPr>
         <w:u w:val="none"/>
@@ -6816,7 +6816,7 @@
       <w:lvlText w:val="○"/>
       <w:lvlJc w:val="left"/>
       <w:pPr>
-        <w:ind w:left="1440" w:hanging="360"/>
+        <w:ind w:left="2160" w:hanging="360"/>
       </w:pPr>
       <w:rPr>
         <w:u w:val="none"/>
@@ -6828,7 +6828,7 @@
       <w:lvlText w:val="■"/>
       <w:lvlJc w:val="left"/>
       <w:pPr>
-        <w:ind w:left="2160" w:hanging="360"/>
+        <w:ind w:left="2880" w:hanging="360"/>
       </w:pPr>
       <w:rPr>
         <w:u w:val="none"/>
@@ -6840,7 +6840,7 @@
       <w:lvlText w:val="●"/>
       <w:lvlJc w:val="left"/>
       <w:pPr>
-        <w:ind w:left="2880" w:hanging="360"/>
+        <w:ind w:left="3600" w:hanging="360"/>
       </w:pPr>
       <w:rPr>
         <w:u w:val="none"/>
@@ -6852,7 +6852,7 @@
       <w:lvlText w:val="○"/>
       <w:lvlJc w:val="left"/>
       <w:pPr>
-        <w:ind w:left="3600" w:hanging="360"/>
+        <w:ind w:left="4320" w:hanging="360"/>
       </w:pPr>
       <w:rPr>
         <w:u w:val="none"/>
@@ -6864,7 +6864,7 @@
       <w:lvlText w:val="■"/>
       <w:lvlJc w:val="left"/>
       <w:pPr>
-        <w:ind w:left="4320" w:hanging="360"/>
+        <w:ind w:left="5040" w:hanging="360"/>
       </w:pPr>
       <w:rPr>
         <w:u w:val="none"/>
@@ -6876,7 +6876,7 @@
       <w:lvlText w:val="●"/>
       <w:lvlJc w:val="left"/>
       <w:pPr>
-        <w:ind w:left="5040" w:hanging="360"/>
+        <w:ind w:left="5760" w:hanging="360"/>
       </w:pPr>
       <w:rPr>
         <w:u w:val="none"/>
@@ -6888,7 +6888,7 @@
       <w:lvlText w:val="○"/>
       <w:lvlJc w:val="left"/>
       <w:pPr>
-        <w:ind w:left="5760" w:hanging="360"/>
+        <w:ind w:left="6480" w:hanging="360"/>
       </w:pPr>
       <w:rPr>
         <w:u w:val="none"/>
@@ -6900,7 +6900,7 @@
       <w:lvlText w:val="■"/>
       <w:lvlJc w:val="left"/>
       <w:pPr>
-        <w:ind w:left="6480" w:hanging="360"/>
+        <w:ind w:left="7200" w:hanging="360"/>
       </w:pPr>
       <w:rPr>
         <w:u w:val="none"/>

</xml_diff>

<commit_message>
Actualizacion de documentos, visualización, y archivos PDF
</commit_message>
<xml_diff>
--- a/Google Drive/03-Sprint 1/08.Documento de Presentación.docx
+++ b/Google Drive/03-Sprint 1/08.Documento de Presentación.docx
@@ -5326,12 +5326,12 @@
           <wp:extent cx="7477125" cy="746779"/>
           <wp:effectExtent b="0" l="0" r="0" t="0"/>
           <wp:wrapNone/>
-          <wp:docPr id="1" name="image3.jpg"/>
+          <wp:docPr id="1" name="image2.jpg"/>
           <a:graphic>
             <a:graphicData uri="http://schemas.openxmlformats.org/drawingml/2006/picture">
               <pic:pic>
                 <pic:nvPicPr>
-                  <pic:cNvPr id="0" name="image3.jpg"/>
+                  <pic:cNvPr id="0" name="image2.jpg"/>
                   <pic:cNvPicPr preferRelativeResize="0"/>
                 </pic:nvPicPr>
                 <pic:blipFill>
@@ -5383,12 +5383,12 @@
           <wp:extent cx="7377113" cy="10371586"/>
           <wp:effectExtent b="0" l="0" r="0" t="0"/>
           <wp:wrapTopAndBottom distB="114300" distT="114300"/>
-          <wp:docPr id="3" name="image1.png"/>
+          <wp:docPr id="3" name="image3.png"/>
           <a:graphic>
             <a:graphicData uri="http://schemas.openxmlformats.org/drawingml/2006/picture">
               <pic:pic>
                 <pic:nvPicPr>
-                  <pic:cNvPr id="0" name="image1.png"/>
+                  <pic:cNvPr id="0" name="image3.png"/>
                   <pic:cNvPicPr preferRelativeResize="0"/>
                 </pic:nvPicPr>
                 <pic:blipFill>
@@ -5442,12 +5442,12 @@
           <wp:extent cx="7473065" cy="757238"/>
           <wp:effectExtent b="0" l="0" r="0" t="0"/>
           <wp:wrapNone/>
-          <wp:docPr id="2" name="image2.jpg"/>
+          <wp:docPr id="2" name="image1.jpg"/>
           <a:graphic>
             <a:graphicData uri="http://schemas.openxmlformats.org/drawingml/2006/picture">
               <pic:pic>
                 <pic:nvPicPr>
-                  <pic:cNvPr id="0" name="image2.jpg"/>
+                  <pic:cNvPr id="0" name="image1.jpg"/>
                   <pic:cNvPicPr preferRelativeResize="0"/>
                 </pic:nvPicPr>
                 <pic:blipFill>

</xml_diff>

<commit_message>
Actualizacion de archibos PPT
</commit_message>
<xml_diff>
--- a/Google Drive/03-Sprint 1/08.Documento de Presentación.docx
+++ b/Google Drive/03-Sprint 1/08.Documento de Presentación.docx
@@ -5326,12 +5326,12 @@
           <wp:extent cx="7477125" cy="746779"/>
           <wp:effectExtent b="0" l="0" r="0" t="0"/>
           <wp:wrapNone/>
-          <wp:docPr id="1" name="image2.jpg"/>
+          <wp:docPr id="1" name="image1.jpg"/>
           <a:graphic>
             <a:graphicData uri="http://schemas.openxmlformats.org/drawingml/2006/picture">
               <pic:pic>
                 <pic:nvPicPr>
-                  <pic:cNvPr id="0" name="image2.jpg"/>
+                  <pic:cNvPr id="0" name="image1.jpg"/>
                   <pic:cNvPicPr preferRelativeResize="0"/>
                 </pic:nvPicPr>
                 <pic:blipFill>
@@ -5383,12 +5383,12 @@
           <wp:extent cx="7377113" cy="10371586"/>
           <wp:effectExtent b="0" l="0" r="0" t="0"/>
           <wp:wrapTopAndBottom distB="114300" distT="114300"/>
-          <wp:docPr id="3" name="image3.png"/>
+          <wp:docPr id="3" name="image2.png"/>
           <a:graphic>
             <a:graphicData uri="http://schemas.openxmlformats.org/drawingml/2006/picture">
               <pic:pic>
                 <pic:nvPicPr>
-                  <pic:cNvPr id="0" name="image3.png"/>
+                  <pic:cNvPr id="0" name="image2.png"/>
                   <pic:cNvPicPr preferRelativeResize="0"/>
                 </pic:nvPicPr>
                 <pic:blipFill>
@@ -5442,12 +5442,12 @@
           <wp:extent cx="7473065" cy="757238"/>
           <wp:effectExtent b="0" l="0" r="0" t="0"/>
           <wp:wrapNone/>
-          <wp:docPr id="2" name="image1.jpg"/>
+          <wp:docPr id="2" name="image3.jpg"/>
           <a:graphic>
             <a:graphicData uri="http://schemas.openxmlformats.org/drawingml/2006/picture">
               <pic:pic>
                 <pic:nvPicPr>
-                  <pic:cNvPr id="0" name="image1.jpg"/>
+                  <pic:cNvPr id="0" name="image3.jpg"/>
                   <pic:cNvPicPr preferRelativeResize="0"/>
                 </pic:nvPicPr>
                 <pic:blipFill>

</xml_diff>